<commit_message>
User email config - muskaan
</commit_message>
<xml_diff>
--- a/MeetUp_Report.docx
+++ b/MeetUp_Report.docx
@@ -1,6 +1,6 @@
 
 <file path=word/document.xml><?xml version="1.0" encoding="utf-8"?>
-<w:document xmlns:wpc="http://schemas.microsoft.com/office/word/2010/wordprocessingCanvas" xmlns:cx="http://schemas.microsoft.com/office/drawing/2014/chartex" xmlns:cx1="http://schemas.microsoft.com/office/drawing/2015/9/8/chartex" xmlns:cx2="http://schemas.microsoft.com/office/drawing/2015/10/21/chartex" xmlns:cx3="http://schemas.microsoft.com/office/drawing/2016/5/9/chartex" xmlns:cx4="http://schemas.microsoft.com/office/drawing/2016/5/10/chartex" xmlns:cx5="http://schemas.microsoft.com/office/drawing/2016/5/11/chartex" xmlns:cx6="http://schemas.microsoft.com/office/drawing/2016/5/12/chartex" xmlns:cx7="http://schemas.microsoft.com/office/drawing/2016/5/13/chartex" xmlns:cx8="http://schemas.microsoft.com/office/drawing/2016/5/14/chartex" xmlns:mc="http://schemas.openxmlformats.org/markup-compatibility/2006" xmlns:aink="http://schemas.microsoft.com/office/drawing/2016/ink" xmlns:am3d="http://schemas.microsoft.com/office/drawing/2017/model3d" xmlns:o="urn:schemas-microsoft-com:office:office" xmlns:r="http://schemas.openxmlformats.org/officeDocument/2006/relationships" xmlns:m="http://schemas.openxmlformats.org/officeDocument/2006/math" xmlns:v="urn:schemas-microsoft-com:vml" xmlns:wp14="http://schemas.microsoft.com/office/word/2010/wordprocessingDrawing" xmlns:wp="http://schemas.openxmlformats.org/drawingml/2006/wordprocessingDrawing" xmlns:w10="urn:schemas-microsoft-com:office:word" xmlns:w="http://schemas.openxmlformats.org/wordprocessingml/2006/main" xmlns:w14="http://schemas.microsoft.com/office/word/2010/wordml" xmlns:w15="http://schemas.microsoft.com/office/word/2012/wordml" xmlns:w16cex="http://schemas.microsoft.com/office/word/2018/wordml/cex" xmlns:w16cid="http://schemas.microsoft.com/office/word/2016/wordml/cid" xmlns:w16="http://schemas.microsoft.com/office/word/2018/wordml" xmlns:w16sdtdh="http://schemas.microsoft.com/office/word/2020/wordml/sdtdatahash" xmlns:w16se="http://schemas.microsoft.com/office/word/2015/wordml/symex" xmlns:wpg="http://schemas.microsoft.com/office/word/2010/wordprocessingGroup" xmlns:wpi="http://schemas.microsoft.com/office/word/2010/wordprocessingInk" xmlns:wne="http://schemas.microsoft.com/office/word/2006/wordml" xmlns:wps="http://schemas.microsoft.com/office/word/2010/wordprocessingShape" mc:Ignorable="w14 w15 w16se w16cid w16 w16cex w16sdtdh wp14">
+<w:document xmlns:wpc="http://schemas.microsoft.com/office/word/2010/wordprocessingCanvas" xmlns:cx="http://schemas.microsoft.com/office/drawing/2014/chartex" xmlns:cx1="http://schemas.microsoft.com/office/drawing/2015/9/8/chartex" xmlns:cx2="http://schemas.microsoft.com/office/drawing/2015/10/21/chartex" xmlns:cx3="http://schemas.microsoft.com/office/drawing/2016/5/9/chartex" xmlns:cx4="http://schemas.microsoft.com/office/drawing/2016/5/10/chartex" xmlns:cx5="http://schemas.microsoft.com/office/drawing/2016/5/11/chartex" xmlns:cx6="http://schemas.microsoft.com/office/drawing/2016/5/12/chartex" xmlns:cx7="http://schemas.microsoft.com/office/drawing/2016/5/13/chartex" xmlns:cx8="http://schemas.microsoft.com/office/drawing/2016/5/14/chartex" xmlns:mc="http://schemas.openxmlformats.org/markup-compatibility/2006" xmlns:aink="http://schemas.microsoft.com/office/drawing/2016/ink" xmlns:am3d="http://schemas.microsoft.com/office/drawing/2017/model3d" xmlns:o="urn:schemas-microsoft-com:office:office" xmlns:oel="http://schemas.microsoft.com/office/2019/extlst" xmlns:r="http://schemas.openxmlformats.org/officeDocument/2006/relationships" xmlns:m="http://schemas.openxmlformats.org/officeDocument/2006/math" xmlns:v="urn:schemas-microsoft-com:vml" xmlns:wp14="http://schemas.microsoft.com/office/word/2010/wordprocessingDrawing" xmlns:wp="http://schemas.openxmlformats.org/drawingml/2006/wordprocessingDrawing" xmlns:w10="urn:schemas-microsoft-com:office:word" xmlns:w="http://schemas.openxmlformats.org/wordprocessingml/2006/main" xmlns:w14="http://schemas.microsoft.com/office/word/2010/wordml" xmlns:w15="http://schemas.microsoft.com/office/word/2012/wordml" xmlns:w16cex="http://schemas.microsoft.com/office/word/2018/wordml/cex" xmlns:w16cid="http://schemas.microsoft.com/office/word/2016/wordml/cid" xmlns:w16="http://schemas.microsoft.com/office/word/2018/wordml" xmlns:w16sdtdh="http://schemas.microsoft.com/office/word/2020/wordml/sdtdatahash" xmlns:w16se="http://schemas.microsoft.com/office/word/2015/wordml/symex" xmlns:wpg="http://schemas.microsoft.com/office/word/2010/wordprocessingGroup" xmlns:wpi="http://schemas.microsoft.com/office/word/2010/wordprocessingInk" xmlns:wne="http://schemas.microsoft.com/office/word/2006/wordml" xmlns:wps="http://schemas.microsoft.com/office/word/2010/wordprocessingShape" mc:Ignorable="w14 w15 w16se w16cid w16 w16cex w16sdtdh wp14">
   <w:body>
     <w:p>
       <w:pPr>
@@ -128,139 +128,152 @@
           <w:b/>
           <w:sz w:val="28"/>
         </w:rPr>
-        <w:t xml:space="preserve">Project </w:t>
+        <w:t>Project guide</w:t>
       </w:r>
       <w:r>
         <w:rPr>
           <w:b/>
           <w:sz w:val="28"/>
         </w:rPr>
-        <w:t>guide</w:t>
-      </w:r>
-      <w:r>
+        <w:t>:</w:t>
+      </w:r>
+    </w:p>
+    <w:p>
+      <w:pPr>
+        <w:rPr>
+          <w:sz w:val="28"/>
+        </w:rPr>
+      </w:pPr>
+      <w:r>
+        <w:rPr>
+          <w:sz w:val="28"/>
+        </w:rPr>
+        <w:t xml:space="preserve">Prof. </w:t>
+      </w:r>
+      <w:proofErr w:type="spellStart"/>
+      <w:r>
+        <w:rPr>
+          <w:sz w:val="28"/>
+        </w:rPr>
+        <w:t>Pradnya</w:t>
+      </w:r>
+      <w:proofErr w:type="spellEnd"/>
+      <w:r>
+        <w:rPr>
+          <w:sz w:val="28"/>
+        </w:rPr>
+        <w:t xml:space="preserve"> </w:t>
+      </w:r>
+      <w:proofErr w:type="spellStart"/>
+      <w:r>
+        <w:rPr>
+          <w:sz w:val="28"/>
+        </w:rPr>
+        <w:t>Bhangale</w:t>
+      </w:r>
+      <w:proofErr w:type="spellEnd"/>
+      <w:r>
+        <w:rPr>
+          <w:sz w:val="28"/>
+        </w:rPr>
+        <w:t xml:space="preserve"> (Dept. Of Computer Science)</w:t>
+      </w:r>
+    </w:p>
+    <w:p/>
+    <w:p>
+      <w:pPr>
         <w:rPr>
           <w:b/>
           <w:sz w:val="28"/>
         </w:rPr>
-        <w:t>:</w:t>
-      </w:r>
-    </w:p>
-    <w:p>
-      <w:pPr>
-        <w:rPr>
-          <w:sz w:val="28"/>
-        </w:rPr>
-      </w:pPr>
-      <w:r>
-        <w:rPr>
-          <w:sz w:val="28"/>
-        </w:rPr>
-        <w:t xml:space="preserve">Prof. </w:t>
-      </w:r>
-      <w:proofErr w:type="spellStart"/>
-      <w:r>
-        <w:rPr>
-          <w:sz w:val="28"/>
-        </w:rPr>
-        <w:t>Pradnya</w:t>
-      </w:r>
-      <w:proofErr w:type="spellEnd"/>
-      <w:r>
-        <w:rPr>
-          <w:sz w:val="28"/>
-        </w:rPr>
-        <w:t xml:space="preserve"> </w:t>
-      </w:r>
-      <w:proofErr w:type="spellStart"/>
-      <w:r>
-        <w:rPr>
-          <w:sz w:val="28"/>
-        </w:rPr>
-        <w:t>Bhangale</w:t>
-      </w:r>
-      <w:proofErr w:type="spellEnd"/>
-      <w:r>
-        <w:rPr>
-          <w:sz w:val="28"/>
-        </w:rPr>
-        <w:t xml:space="preserve"> (Dept. Of Computer Science)</w:t>
-      </w:r>
-    </w:p>
-    <w:p/>
-    <w:p>
-      <w:pPr>
+      </w:pPr>
+      <w:r>
         <w:rPr>
           <w:b/>
           <w:sz w:val="28"/>
         </w:rPr>
+        <w:t xml:space="preserve">Problem Statement: </w:t>
+      </w:r>
+      <w:r>
+        <w:rPr>
+          <w:sz w:val="28"/>
+        </w:rPr>
+        <w:t>Our Application is built to serve two types of users, Students and Teachers. It solves the most basic problem of arranging appointments for students with the teachers at a time convenient to both, the students and the teachers. This app allows the students to send a request to book an appointment with the teacher when the teacher is free, along with the purpose of the meet. The teachers can accept or reject the request based on the purpose of meet</w:t>
+      </w:r>
+      <w:r>
+        <w:rPr>
+          <w:sz w:val="28"/>
+        </w:rPr>
+        <w:t xml:space="preserve"> and availability of date and time</w:t>
+      </w:r>
+      <w:r>
+        <w:rPr>
+          <w:sz w:val="28"/>
+        </w:rPr>
+        <w:t xml:space="preserve">. The teacher can also share the reason of rejection with the student. </w:t>
+      </w:r>
+    </w:p>
+    <w:p>
+      <w:pPr>
+        <w:rPr>
+          <w:sz w:val="28"/>
+        </w:rPr>
+      </w:pPr>
+      <w:r>
+        <w:rPr>
+          <w:sz w:val="28"/>
+        </w:rPr>
+        <w:t xml:space="preserve">Thus the app aims to save time for the teachers by </w:t>
+      </w:r>
+      <w:r>
+        <w:rPr>
+          <w:sz w:val="28"/>
+        </w:rPr>
+        <w:t xml:space="preserve">allowing them to accept or </w:t>
+      </w:r>
+      <w:r>
+        <w:rPr>
+          <w:sz w:val="28"/>
+        </w:rPr>
+        <w:t xml:space="preserve">reject the requests </w:t>
+      </w:r>
+      <w:r>
+        <w:rPr>
+          <w:sz w:val="28"/>
+        </w:rPr>
+        <w:t>based on the purpose</w:t>
+      </w:r>
+      <w:r>
+        <w:rPr>
+          <w:sz w:val="28"/>
+        </w:rPr>
+        <w:t xml:space="preserve"> and also saves time of the students by </w:t>
+      </w:r>
+      <w:r>
+        <w:rPr>
+          <w:sz w:val="28"/>
+        </w:rPr>
+        <w:t>preventing them to wait and look around for teachers while the teachers are busy.</w:t>
+      </w:r>
+    </w:p>
+    <w:p>
+      <w:pPr>
+        <w:rPr>
+          <w:sz w:val="28"/>
+        </w:rPr>
       </w:pPr>
       <w:r>
         <w:rPr>
           <w:b/>
           <w:sz w:val="28"/>
         </w:rPr>
-        <w:t xml:space="preserve">Problem Statement: </w:t>
-      </w:r>
-      <w:r>
-        <w:rPr>
-          <w:sz w:val="28"/>
-        </w:rPr>
-        <w:t>Our Application is built to serve two types of users, Students and Teachers. It solves the most basic problem of arranging appointments for students with the teachers at a time convenient to both, the students and the teachers. This app allows the students to send a request to book an appointment with the teacher when the teacher is free, along with the purpose of the meet. The teachers can accept or reject the request based on the purpose of meet</w:t>
-      </w:r>
-      <w:r>
-        <w:rPr>
-          <w:sz w:val="28"/>
-        </w:rPr>
-        <w:t xml:space="preserve"> and availability of date and time</w:t>
-      </w:r>
-      <w:r>
-        <w:rPr>
-          <w:sz w:val="28"/>
-        </w:rPr>
-        <w:t xml:space="preserve">. The teacher can also share the reason of rejection with the student. </w:t>
-      </w:r>
-    </w:p>
-    <w:p>
-      <w:pPr>
-        <w:rPr>
-          <w:sz w:val="28"/>
-        </w:rPr>
-      </w:pPr>
-      <w:r>
-        <w:rPr>
-          <w:sz w:val="28"/>
-        </w:rPr>
-        <w:t xml:space="preserve">Thus the app aims to save time for the teachers by </w:t>
-      </w:r>
-      <w:r>
-        <w:rPr>
-          <w:sz w:val="28"/>
-        </w:rPr>
-        <w:t xml:space="preserve">allowing them to accept or </w:t>
-      </w:r>
-      <w:r>
-        <w:rPr>
-          <w:sz w:val="28"/>
-        </w:rPr>
-        <w:t xml:space="preserve">reject the requests </w:t>
-      </w:r>
-      <w:r>
-        <w:rPr>
-          <w:sz w:val="28"/>
-        </w:rPr>
-        <w:t>based on the purpose</w:t>
-      </w:r>
-      <w:r>
-        <w:rPr>
-          <w:sz w:val="28"/>
-        </w:rPr>
-        <w:t xml:space="preserve"> and also saves time of the students by </w:t>
-      </w:r>
-      <w:r>
-        <w:rPr>
-          <w:sz w:val="28"/>
-        </w:rPr>
-        <w:t>preventing them to wait and look around for teachers while the teachers are busy.</w:t>
+        <w:t xml:space="preserve">Languages used: </w:t>
+      </w:r>
+      <w:r>
+        <w:rPr>
+          <w:sz w:val="28"/>
+        </w:rPr>
+        <w:t>Dart (Flutter), Python</w:t>
       </w:r>
     </w:p>
     <w:p>
@@ -274,13 +287,13 @@
           <w:b/>
           <w:sz w:val="28"/>
         </w:rPr>
-        <w:t xml:space="preserve">Languages used: </w:t>
-      </w:r>
-      <w:r>
-        <w:rPr>
-          <w:sz w:val="28"/>
-        </w:rPr>
-        <w:t>Dart (Flutter), Python</w:t>
+        <w:t xml:space="preserve">Library used: </w:t>
+      </w:r>
+      <w:r>
+        <w:rPr>
+          <w:sz w:val="28"/>
+        </w:rPr>
+        <w:t>Camelot library – to read tables from pdf</w:t>
       </w:r>
     </w:p>
     <w:p>
@@ -294,43 +307,7 @@
           <w:b/>
           <w:sz w:val="28"/>
         </w:rPr>
-        <w:t xml:space="preserve">Library used: </w:t>
-      </w:r>
-      <w:r>
-        <w:rPr>
-          <w:sz w:val="28"/>
-        </w:rPr>
-        <w:t>Camelot library – to read tables from pdf</w:t>
-      </w:r>
-    </w:p>
-    <w:p>
-      <w:pPr>
-        <w:rPr>
-          <w:sz w:val="28"/>
-        </w:rPr>
-      </w:pPr>
-      <w:r>
-        <w:rPr>
-          <w:b/>
-          <w:sz w:val="28"/>
-        </w:rPr>
-        <w:t xml:space="preserve">Features </w:t>
-      </w:r>
-      <w:proofErr w:type="gramStart"/>
-      <w:r>
-        <w:rPr>
-          <w:b/>
-          <w:sz w:val="28"/>
-        </w:rPr>
-        <w:t>Of</w:t>
-      </w:r>
-      <w:proofErr w:type="gramEnd"/>
-      <w:r>
-        <w:rPr>
-          <w:b/>
-          <w:sz w:val="28"/>
-        </w:rPr>
-        <w:t xml:space="preserve"> the App: </w:t>
+        <w:t xml:space="preserve">Features Of the App: </w:t>
       </w:r>
     </w:p>
     <w:p>
@@ -785,7 +762,13 @@
         <w:rPr>
           <w:sz w:val="28"/>
         </w:rPr>
-        <w:t xml:space="preserve">The email is verified by sending the users a verification link. Once a user is registered as a student they cannot log in as a teacher and vice versa. </w:t>
+        <w:t>The email is verified by sending the users a verification link. Once a user is registered as a student they cannot log in as a teacher and vice versa</w:t>
+      </w:r>
+      <w:r>
+        <w:rPr>
+          <w:sz w:val="28"/>
+        </w:rPr>
+        <w:t>.</w:t>
       </w:r>
     </w:p>
     <w:p>
@@ -2492,27 +2475,14 @@
       <w:r>
         <w:t xml:space="preserve">Figure </w:t>
       </w:r>
-      <w:r>
-        <w:fldChar w:fldCharType="begin"/>
-      </w:r>
-      <w:r>
-        <w:instrText xml:space="preserve"> SEQ Figure \* ARABIC </w:instrText>
-      </w:r>
-      <w:r>
-        <w:fldChar w:fldCharType="separate"/>
-      </w:r>
-      <w:r>
-        <w:rPr>
-          <w:noProof/>
-        </w:rPr>
-        <w:t>16</w:t>
-      </w:r>
-      <w:r>
-        <w:rPr>
-          <w:noProof/>
-        </w:rPr>
-        <w:fldChar w:fldCharType="end"/>
-      </w:r>
+      <w:fldSimple w:instr=" SEQ Figure \* ARABIC ">
+        <w:r>
+          <w:rPr>
+            <w:noProof/>
+          </w:rPr>
+          <w:t>16</w:t>
+        </w:r>
+      </w:fldSimple>
       <w:r>
         <w:t xml:space="preserve"> Teacher is notified when a new request is received.</w:t>
       </w:r>
@@ -2591,27 +2561,14 @@
       <w:r>
         <w:t xml:space="preserve">Figure </w:t>
       </w:r>
-      <w:r>
-        <w:fldChar w:fldCharType="begin"/>
-      </w:r>
-      <w:r>
-        <w:instrText xml:space="preserve"> SEQ Figure \* ARABIC </w:instrText>
-      </w:r>
-      <w:r>
-        <w:fldChar w:fldCharType="separate"/>
-      </w:r>
-      <w:r>
-        <w:rPr>
-          <w:noProof/>
-        </w:rPr>
-        <w:t>17</w:t>
-      </w:r>
-      <w:r>
-        <w:rPr>
-          <w:noProof/>
-        </w:rPr>
-        <w:fldChar w:fldCharType="end"/>
-      </w:r>
+      <w:fldSimple w:instr=" SEQ Figure \* ARABIC ">
+        <w:r>
+          <w:rPr>
+            <w:noProof/>
+          </w:rPr>
+          <w:t>17</w:t>
+        </w:r>
+      </w:fldSimple>
       <w:r>
         <w:t xml:space="preserve"> Student is notified when teacher </w:t>
       </w:r>
@@ -2685,27 +2642,14 @@
       <w:r>
         <w:t xml:space="preserve">Figure </w:t>
       </w:r>
-      <w:r>
-        <w:fldChar w:fldCharType="begin"/>
-      </w:r>
-      <w:r>
-        <w:instrText xml:space="preserve"> SEQ Figure \* ARABIC </w:instrText>
-      </w:r>
-      <w:r>
-        <w:fldChar w:fldCharType="separate"/>
-      </w:r>
-      <w:r>
-        <w:rPr>
-          <w:noProof/>
-        </w:rPr>
-        <w:t>18</w:t>
-      </w:r>
-      <w:r>
-        <w:rPr>
-          <w:noProof/>
-        </w:rPr>
-        <w:fldChar w:fldCharType="end"/>
-      </w:r>
+      <w:fldSimple w:instr=" SEQ Figure \* ARABIC ">
+        <w:r>
+          <w:rPr>
+            <w:noProof/>
+          </w:rPr>
+          <w:t>18</w:t>
+        </w:r>
+      </w:fldSimple>
       <w:r>
         <w:t xml:space="preserve"> Student is notified when teacher rejects the request.</w:t>
       </w:r>
@@ -2900,7 +2844,7 @@
 </file>
 
 <file path=word/numbering.xml><?xml version="1.0" encoding="utf-8"?>
-<w:numbering xmlns:wpc="http://schemas.microsoft.com/office/word/2010/wordprocessingCanvas" xmlns:cx="http://schemas.microsoft.com/office/drawing/2014/chartex" xmlns:cx1="http://schemas.microsoft.com/office/drawing/2015/9/8/chartex" xmlns:cx2="http://schemas.microsoft.com/office/drawing/2015/10/21/chartex" xmlns:cx3="http://schemas.microsoft.com/office/drawing/2016/5/9/chartex" xmlns:cx4="http://schemas.microsoft.com/office/drawing/2016/5/10/chartex" xmlns:cx5="http://schemas.microsoft.com/office/drawing/2016/5/11/chartex" xmlns:cx6="http://schemas.microsoft.com/office/drawing/2016/5/12/chartex" xmlns:cx7="http://schemas.microsoft.com/office/drawing/2016/5/13/chartex" xmlns:cx8="http://schemas.microsoft.com/office/drawing/2016/5/14/chartex" xmlns:mc="http://schemas.openxmlformats.org/markup-compatibility/2006" xmlns:aink="http://schemas.microsoft.com/office/drawing/2016/ink" xmlns:am3d="http://schemas.microsoft.com/office/drawing/2017/model3d" xmlns:o="urn:schemas-microsoft-com:office:office" xmlns:r="http://schemas.openxmlformats.org/officeDocument/2006/relationships" xmlns:m="http://schemas.openxmlformats.org/officeDocument/2006/math" xmlns:v="urn:schemas-microsoft-com:vml" xmlns:wp14="http://schemas.microsoft.com/office/word/2010/wordprocessingDrawing" xmlns:wp="http://schemas.openxmlformats.org/drawingml/2006/wordprocessingDrawing" xmlns:w10="urn:schemas-microsoft-com:office:word" xmlns:w="http://schemas.openxmlformats.org/wordprocessingml/2006/main" xmlns:w14="http://schemas.microsoft.com/office/word/2010/wordml" xmlns:w15="http://schemas.microsoft.com/office/word/2012/wordml" xmlns:w16cex="http://schemas.microsoft.com/office/word/2018/wordml/cex" xmlns:w16cid="http://schemas.microsoft.com/office/word/2016/wordml/cid" xmlns:w16="http://schemas.microsoft.com/office/word/2018/wordml" xmlns:w16sdtdh="http://schemas.microsoft.com/office/word/2020/wordml/sdtdatahash" xmlns:w16se="http://schemas.microsoft.com/office/word/2015/wordml/symex" xmlns:wpg="http://schemas.microsoft.com/office/word/2010/wordprocessingGroup" xmlns:wpi="http://schemas.microsoft.com/office/word/2010/wordprocessingInk" xmlns:wne="http://schemas.microsoft.com/office/word/2006/wordml" xmlns:wps="http://schemas.microsoft.com/office/word/2010/wordprocessingShape" mc:Ignorable="w14 w15 w16se w16cid w16 w16cex w16sdtdh wp14">
+<w:numbering xmlns:wpc="http://schemas.microsoft.com/office/word/2010/wordprocessingCanvas" xmlns:cx="http://schemas.microsoft.com/office/drawing/2014/chartex" xmlns:cx1="http://schemas.microsoft.com/office/drawing/2015/9/8/chartex" xmlns:cx2="http://schemas.microsoft.com/office/drawing/2015/10/21/chartex" xmlns:cx3="http://schemas.microsoft.com/office/drawing/2016/5/9/chartex" xmlns:cx4="http://schemas.microsoft.com/office/drawing/2016/5/10/chartex" xmlns:cx5="http://schemas.microsoft.com/office/drawing/2016/5/11/chartex" xmlns:cx6="http://schemas.microsoft.com/office/drawing/2016/5/12/chartex" xmlns:cx7="http://schemas.microsoft.com/office/drawing/2016/5/13/chartex" xmlns:cx8="http://schemas.microsoft.com/office/drawing/2016/5/14/chartex" xmlns:mc="http://schemas.openxmlformats.org/markup-compatibility/2006" xmlns:aink="http://schemas.microsoft.com/office/drawing/2016/ink" xmlns:am3d="http://schemas.microsoft.com/office/drawing/2017/model3d" xmlns:o="urn:schemas-microsoft-com:office:office" xmlns:oel="http://schemas.microsoft.com/office/2019/extlst" xmlns:r="http://schemas.openxmlformats.org/officeDocument/2006/relationships" xmlns:m="http://schemas.openxmlformats.org/officeDocument/2006/math" xmlns:v="urn:schemas-microsoft-com:vml" xmlns:wp14="http://schemas.microsoft.com/office/word/2010/wordprocessingDrawing" xmlns:wp="http://schemas.openxmlformats.org/drawingml/2006/wordprocessingDrawing" xmlns:w10="urn:schemas-microsoft-com:office:word" xmlns:w="http://schemas.openxmlformats.org/wordprocessingml/2006/main" xmlns:w14="http://schemas.microsoft.com/office/word/2010/wordml" xmlns:w15="http://schemas.microsoft.com/office/word/2012/wordml" xmlns:w16cex="http://schemas.microsoft.com/office/word/2018/wordml/cex" xmlns:w16cid="http://schemas.microsoft.com/office/word/2016/wordml/cid" xmlns:w16="http://schemas.microsoft.com/office/word/2018/wordml" xmlns:w16sdtdh="http://schemas.microsoft.com/office/word/2020/wordml/sdtdatahash" xmlns:w16se="http://schemas.microsoft.com/office/word/2015/wordml/symex" xmlns:wpg="http://schemas.microsoft.com/office/word/2010/wordprocessingGroup" xmlns:wpi="http://schemas.microsoft.com/office/word/2010/wordprocessingInk" xmlns:wne="http://schemas.microsoft.com/office/word/2006/wordml" xmlns:wps="http://schemas.microsoft.com/office/word/2010/wordprocessingShape" mc:Ignorable="w14 w15 w16se w16cid w16 w16cex w16sdtdh wp14">
   <w:abstractNum w:abstractNumId="0" w15:restartNumberingAfterBreak="0">
     <w:nsid w:val="02935DB8"/>
     <w:multiLevelType w:val="hybridMultilevel"/>
@@ -3102,10 +3046,10 @@
       </w:pPr>
     </w:lvl>
   </w:abstractNum>
-  <w:num w:numId="1">
+  <w:num w:numId="1" w16cid:durableId="2125883201">
     <w:abstractNumId w:val="1"/>
   </w:num>
-  <w:num w:numId="2">
+  <w:num w:numId="2" w16cid:durableId="1921794046">
     <w:abstractNumId w:val="0"/>
   </w:num>
 </w:numbering>
@@ -3283,7 +3227,7 @@
     <w:lsdException w:name="Table Web 2" w:semiHidden="1" w:unhideWhenUsed="1"/>
     <w:lsdException w:name="Table Web 3" w:semiHidden="1" w:unhideWhenUsed="1"/>
     <w:lsdException w:name="Balloon Text" w:semiHidden="1" w:unhideWhenUsed="1"/>
-    <w:lsdException w:name="Table Grid" w:semiHidden="1" w:uiPriority="59" w:unhideWhenUsed="1"/>
+    <w:lsdException w:name="Table Grid" w:uiPriority="59"/>
     <w:lsdException w:name="Table Theme" w:semiHidden="1" w:unhideWhenUsed="1"/>
     <w:lsdException w:name="Placeholder Text" w:semiHidden="1"/>
     <w:lsdException w:name="No Spacing" w:uiPriority="1" w:qFormat="1"/>

</xml_diff>